<commit_message>
Pull and push request
</commit_message>
<xml_diff>
--- a/Selfcare Portal App Services.docx
+++ b/Selfcare Portal App Services.docx
@@ -4,11 +4,23 @@
   <w:body>
     <w:p>
       <w:pPr>
-        <w:rPr>
-          <w:rFonts w:ascii="Times New Roman" w:hAnsi="Times New Roman" w:cs="Times New Roman"/>
-          <w:sz w:val="28"/>
-        </w:rPr>
-      </w:pPr>
+        <w:ind w:firstLine="140" w:firstLineChars="50"/>
+        <w:rPr>
+          <w:rFonts w:ascii="Times New Roman" w:hAnsi="Times New Roman" w:cs="Times New Roman"/>
+          <w:sz w:val="28"/>
+        </w:rPr>
+      </w:pPr>
+      <w:r>
+        <w:rPr>
+          <w:rFonts w:hint="default" w:ascii="Times New Roman" w:hAnsi="Times New Roman" w:cs="Times New Roman"/>
+          <w:sz w:val="28"/>
+          <w:u w:val="single"/>
+          <w:lang w:val="en-US"/>
+        </w:rPr>
+        <w:t>b</w:t>
+      </w:r>
+      <w:bookmarkStart w:id="0" w:name="_GoBack"/>
+      <w:bookmarkEnd w:id="0"/>
       <w:r>
         <w:rPr>
           <w:rFonts w:ascii="Times New Roman" w:hAnsi="Times New Roman" w:cs="Times New Roman"/>
@@ -1570,8 +1582,6 @@
         </w:rPr>
         <w:t>Required Parameters : dealer_id, customer_id, box_id,cas_id,digi_customer_id</w:t>
       </w:r>
-      <w:bookmarkStart w:id="0" w:name="_GoBack"/>
-      <w:bookmarkEnd w:id="0"/>
     </w:p>
     <w:p>
       <w:pPr>
@@ -1599,7 +1609,7 @@
       </w:pPr>
     </w:p>
     <w:sectPr>
-      <w:headerReference r:id="rId3" w:type="default"/>
+      <w:headerReference r:id="rId5" w:type="default"/>
       <w:pgSz w:w="12240" w:h="15840"/>
       <w:pgMar w:top="1440" w:right="1440" w:bottom="1440" w:left="1440" w:header="720" w:footer="720" w:gutter="0"/>
       <w:cols w:space="720" w:num="1"/>
@@ -1609,11 +1619,61 @@
 </w:document>
 </file>
 
+<file path=word/endnotes.xml><?xml version="1.0" encoding="utf-8"?>
+<w:endnotes xmlns:wpc="http://schemas.microsoft.com/office/word/2010/wordprocessingCanvas" xmlns:mc="http://schemas.openxmlformats.org/markup-compatibility/2006" xmlns:o="urn:schemas-microsoft-com:office:office" xmlns:r="http://schemas.openxmlformats.org/officeDocument/2006/relationships" xmlns:m="http://schemas.openxmlformats.org/officeDocument/2006/math" xmlns:v="urn:schemas-microsoft-com:vml" xmlns:wp14="http://schemas.microsoft.com/office/word/2010/wordprocessingDrawing" xmlns:wp="http://schemas.openxmlformats.org/drawingml/2006/wordprocessingDrawing" xmlns:w="http://schemas.openxmlformats.org/wordprocessingml/2006/main" xmlns:w14="http://schemas.microsoft.com/office/word/2010/wordml" xmlns:w15="http://schemas.microsoft.com/office/word/2012/wordml" xmlns:w10="urn:schemas-microsoft-com:office:word" xmlns:wpg="http://schemas.microsoft.com/office/word/2010/wordprocessingGroup" xmlns:wpi="http://schemas.microsoft.com/office/word/2010/wordprocessingInk" xmlns:wne="http://schemas.microsoft.com/office/word/2006/wordml" xmlns:wps="http://schemas.microsoft.com/office/word/2010/wordprocessingShape" xmlns:wpsCustomData="http://www.wps.cn/officeDocument/2013/wpsCustomData" mc:Ignorable="w14 w15 wp14">
+  <w:endnote w:type="separator" w:id="0">
+    <w:p>
+      <w:pPr>
+        <w:spacing w:line="240" w:lineRule="auto"/>
+      </w:pPr>
+      <w:r>
+        <w:separator/>
+      </w:r>
+    </w:p>
+  </w:endnote>
+  <w:endnote w:type="continuationSeparator" w:id="1">
+    <w:p>
+      <w:pPr>
+        <w:spacing w:line="240" w:lineRule="auto"/>
+      </w:pPr>
+      <w:r>
+        <w:continuationSeparator/>
+      </w:r>
+    </w:p>
+  </w:endnote>
+</w:endnotes>
+</file>
+
+<file path=word/footnotes.xml><?xml version="1.0" encoding="utf-8"?>
+<w:footnotes xmlns:wpc="http://schemas.microsoft.com/office/word/2010/wordprocessingCanvas" xmlns:mc="http://schemas.openxmlformats.org/markup-compatibility/2006" xmlns:o="urn:schemas-microsoft-com:office:office" xmlns:r="http://schemas.openxmlformats.org/officeDocument/2006/relationships" xmlns:m="http://schemas.openxmlformats.org/officeDocument/2006/math" xmlns:v="urn:schemas-microsoft-com:vml" xmlns:wp14="http://schemas.microsoft.com/office/word/2010/wordprocessingDrawing" xmlns:wp="http://schemas.openxmlformats.org/drawingml/2006/wordprocessingDrawing" xmlns:w="http://schemas.openxmlformats.org/wordprocessingml/2006/main" xmlns:w14="http://schemas.microsoft.com/office/word/2010/wordml" xmlns:w15="http://schemas.microsoft.com/office/word/2012/wordml" xmlns:w10="urn:schemas-microsoft-com:office:word" xmlns:wpg="http://schemas.microsoft.com/office/word/2010/wordprocessingGroup" xmlns:wpi="http://schemas.microsoft.com/office/word/2010/wordprocessingInk" xmlns:wne="http://schemas.microsoft.com/office/word/2006/wordml" xmlns:wps="http://schemas.microsoft.com/office/word/2010/wordprocessingShape" xmlns:wpsCustomData="http://www.wps.cn/officeDocument/2013/wpsCustomData" mc:Ignorable="w14 w15 wp14">
+  <w:footnote w:type="separator" w:id="0">
+    <w:p>
+      <w:pPr>
+        <w:spacing w:before="0" w:after="0" w:line="240" w:lineRule="auto"/>
+      </w:pPr>
+      <w:r>
+        <w:separator/>
+      </w:r>
+    </w:p>
+  </w:footnote>
+  <w:footnote w:type="continuationSeparator" w:id="1">
+    <w:p>
+      <w:pPr>
+        <w:spacing w:before="0" w:after="0" w:line="240" w:lineRule="auto"/>
+      </w:pPr>
+      <w:r>
+        <w:continuationSeparator/>
+      </w:r>
+    </w:p>
+  </w:footnote>
+</w:footnotes>
+</file>
+
 <file path=word/header1.xml><?xml version="1.0" encoding="utf-8"?>
 <w:hdr xmlns:wpc="http://schemas.microsoft.com/office/word/2010/wordprocessingCanvas" xmlns:mc="http://schemas.openxmlformats.org/markup-compatibility/2006" xmlns:o="urn:schemas-microsoft-com:office:office" xmlns:r="http://schemas.openxmlformats.org/officeDocument/2006/relationships" xmlns:m="http://schemas.openxmlformats.org/officeDocument/2006/math" xmlns:v="urn:schemas-microsoft-com:vml" xmlns:wp14="http://schemas.microsoft.com/office/word/2010/wordprocessingDrawing" xmlns:wp="http://schemas.openxmlformats.org/drawingml/2006/wordprocessingDrawing" xmlns:w10="urn:schemas-microsoft-com:office:word" xmlns:w="http://schemas.openxmlformats.org/wordprocessingml/2006/main" xmlns:w14="http://schemas.microsoft.com/office/word/2010/wordml" xmlns:w15="http://schemas.microsoft.com/office/word/2012/wordml" xmlns:wpg="http://schemas.microsoft.com/office/word/2010/wordprocessingGroup" xmlns:wpi="http://schemas.microsoft.com/office/word/2010/wordprocessingInk" xmlns:wne="http://schemas.microsoft.com/office/word/2006/wordml" xmlns:wps="http://schemas.microsoft.com/office/word/2010/wordprocessingShape" xmlns:wpsCustomData="http://www.wps.cn/officeDocument/2013/wpsCustomData" mc:Ignorable="w14 w15 wp14">
   <w:p>
     <w:pPr>
-      <w:pStyle w:val="3"/>
+      <w:pStyle w:val="5"/>
     </w:pPr>
     <w:r>
       <mc:AlternateContent>
@@ -1712,7 +1772,7 @@
                           <w:sdtContent>
                             <w:p>
                               <w:pPr>
-                                <w:pStyle w:val="3"/>
+                                <w:pStyle w:val="5"/>
                                 <w:tabs>
                                   <w:tab w:val="clear" w:pos="4680"/>
                                   <w:tab w:val="clear" w:pos="9360"/>
@@ -1766,7 +1826,7 @@
         </mc:Choice>
         <mc:Fallback>
           <w:pict>
-            <v:rect id="Rectangle 197" o:spid="_x0000_s1026" o:spt="1" style="position:absolute;left:0pt;margin-left:72pt;margin-top:35.6pt;height:21.3pt;width:468.5pt;mso-position-horizontal-relative:page;mso-position-vertical-relative:page;mso-wrap-distance-bottom:0pt;mso-wrap-distance-left:9.35pt;mso-wrap-distance-right:9.35pt;mso-wrap-distance-top:0pt;z-index:-251657216;v-text-anchor:middle;mso-width-relative:margin;mso-height-relative:page;mso-width-percent:1000;mso-height-percent:27;" fillcolor="#5B9BD5 [3204]" filled="t" stroked="f" coordsize="21600,21600" o:allowoverlap="f" o:gfxdata="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">
+            <v:rect id="Rectangle 197" o:spid="_x0000_s1026" o:spt="1" style="position:absolute;left:0pt;margin-left:72pt;margin-top:35.6pt;height:21.3pt;width:468.5pt;mso-position-horizontal-relative:page;mso-position-vertical-relative:page;mso-wrap-distance-bottom:0pt;mso-wrap-distance-left:9.35pt;mso-wrap-distance-right:9.35pt;mso-wrap-distance-top:0pt;z-index:-251657216;v-text-anchor:middle;mso-width-relative:margin;mso-height-relative:page;mso-width-percent:1000;mso-height-percent:27;" fillcolor="#5B9BD5 [3204]" filled="t" stroked="f" coordsize="21600,21600" o:allowoverlap="f" o:gfxdata="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">
               <v:fill on="t" focussize="0,0"/>
               <v:stroke on="f" weight="1pt" miterlimit="8" joinstyle="miter"/>
               <v:imagedata o:title=""/>
@@ -1807,7 +1867,7 @@
                     <w:sdtContent>
                       <w:p>
                         <w:pPr>
-                          <w:pStyle w:val="3"/>
+                          <w:pStyle w:val="5"/>
                           <w:tabs>
                             <w:tab w:val="clear" w:pos="4680"/>
                             <w:tab w:val="clear" w:pos="9360"/>
@@ -1855,7 +1915,7 @@
 </file>
 
 <file path=word/numbering.xml><?xml version="1.0" encoding="utf-8"?>
-<w:numbering xmlns:wpc="http://schemas.microsoft.com/office/word/2010/wordprocessingCanvas" xmlns:mc="http://schemas.openxmlformats.org/markup-compatibility/2006" xmlns:o="urn:schemas-microsoft-com:office:office" xmlns:r="http://schemas.openxmlformats.org/officeDocument/2006/relationships" xmlns:m="http://schemas.openxmlformats.org/officeDocument/2006/math" xmlns:v="urn:schemas-microsoft-com:vml" xmlns:wp14="http://schemas.microsoft.com/office/word/2010/wordprocessingDrawing" xmlns:wp="http://schemas.openxmlformats.org/drawingml/2006/wordprocessingDrawing" xmlns:w10="urn:schemas-microsoft-com:office:word" xmlns:w="http://schemas.openxmlformats.org/wordprocessingml/2006/main" xmlns:w14="http://schemas.microsoft.com/office/word/2010/wordml" xmlns:wpg="http://schemas.microsoft.com/office/word/2010/wordprocessingGroup" xmlns:wpi="http://schemas.microsoft.com/office/word/2010/wordprocessingInk" xmlns:wne="http://schemas.microsoft.com/office/word/2006/wordml" xmlns:wps="http://schemas.microsoft.com/office/word/2010/wordprocessingShape" mc:Ignorable="w14 wp14">
+<w:numbering xmlns:wpc="http://schemas.microsoft.com/office/word/2010/wordprocessingCanvas" xmlns:mc="http://schemas.openxmlformats.org/markup-compatibility/2006" xmlns:o="urn:schemas-microsoft-com:office:office" xmlns:r="http://schemas.openxmlformats.org/officeDocument/2006/relationships" xmlns:m="http://schemas.openxmlformats.org/officeDocument/2006/math" xmlns:v="urn:schemas-microsoft-com:vml" xmlns:wp14="http://schemas.microsoft.com/office/word/2010/wordprocessingDrawing" xmlns:wp="http://schemas.openxmlformats.org/drawingml/2006/wordprocessingDrawing" xmlns:w10="urn:schemas-microsoft-com:office:word" xmlns:w="http://schemas.openxmlformats.org/wordprocessingml/2006/main" xmlns:w14="http://schemas.microsoft.com/office/word/2010/wordml" xmlns:wpg="http://schemas.microsoft.com/office/word/2010/wordprocessingGroup" xmlns:wpi="http://schemas.microsoft.com/office/word/2010/wordprocessingInk" xmlns:wne="http://schemas.microsoft.com/office/word/2006/wordml" xmlns:wps="http://schemas.microsoft.com/office/word/2010/wordprocessingShape" xmlns:wpsCustomData="http://www.wps.cn/officeDocument/2013/wpsCustomData" mc:Ignorable="w14 wp14">
   <w:abstractNum w:abstractNumId="0">
     <w:nsid w:val="4A1836F1"/>
     <w:multiLevelType w:val="multilevel"/>
@@ -2044,13 +2104,14 @@
 </file>
 
 <file path=word/styles.xml><?xml version="1.0" encoding="utf-8"?>
-<w:styles xmlns:mc="http://schemas.openxmlformats.org/markup-compatibility/2006" xmlns:o="urn:schemas-microsoft-com:office:office" xmlns:r="http://schemas.openxmlformats.org/officeDocument/2006/relationships" xmlns:m="http://schemas.openxmlformats.org/officeDocument/2006/math" xmlns:v="urn:schemas-microsoft-com:vml" xmlns:w="http://schemas.openxmlformats.org/wordprocessingml/2006/main" xmlns:w14="http://schemas.microsoft.com/office/word/2010/wordml" xmlns:w10="urn:schemas-microsoft-com:office:word" xmlns:sl="http://schemas.openxmlformats.org/schemaLibrary/2006/main" mc:Ignorable="w14">
+<w:styles xmlns:mc="http://schemas.openxmlformats.org/markup-compatibility/2006" xmlns:o="urn:schemas-microsoft-com:office:office" xmlns:r="http://schemas.openxmlformats.org/officeDocument/2006/relationships" xmlns:m="http://schemas.openxmlformats.org/officeDocument/2006/math" xmlns:v="urn:schemas-microsoft-com:vml" xmlns:w="http://schemas.openxmlformats.org/wordprocessingml/2006/main" xmlns:w14="http://schemas.microsoft.com/office/word/2010/wordml" xmlns:w10="urn:schemas-microsoft-com:office:word" xmlns:sl="http://schemas.openxmlformats.org/schemaLibrary/2006/main" xmlns:wpsCustomData="http://www.wps.cn/officeDocument/2013/wpsCustomData" mc:Ignorable="w14">
   <w:docDefaults>
     <w:rPrDefault>
       <w:rPr>
         <w:rFonts w:asciiTheme="minorHAnsi" w:hAnsiTheme="minorHAnsi" w:eastAsiaTheme="minorHAnsi" w:cstheme="minorBidi"/>
       </w:rPr>
     </w:rPrDefault>
+    <w:pPrDefault/>
   </w:docDefaults>
   <w:latentStyles w:count="260" w:defQFormat="0" w:defUnhideWhenUsed="1" w:defSemiHidden="1" w:defUIPriority="99" w:defLockedState="0">
     <w:lsdException w:qFormat="1" w:unhideWhenUsed="0" w:uiPriority="0" w:semiHidden="0" w:name="Normal"/>
@@ -2317,13 +2378,13 @@
       <w:lang w:val="en-US" w:eastAsia="en-US" w:bidi="ar-SA"/>
     </w:rPr>
   </w:style>
-  <w:style w:type="character" w:default="1" w:styleId="4">
+  <w:style w:type="character" w:default="1" w:styleId="2">
     <w:name w:val="Default Paragraph Font"/>
     <w:semiHidden/>
     <w:unhideWhenUsed/>
     <w:uiPriority w:val="1"/>
   </w:style>
-  <w:style w:type="table" w:default="1" w:styleId="5">
+  <w:style w:type="table" w:default="1" w:styleId="3">
     <w:name w:val="Normal Table"/>
     <w:semiHidden/>
     <w:unhideWhenUsed/>
@@ -2337,7 +2398,7 @@
       </w:tblCellMar>
     </w:tblPr>
   </w:style>
-  <w:style w:type="paragraph" w:styleId="2">
+  <w:style w:type="paragraph" w:styleId="4">
     <w:name w:val="footer"/>
     <w:basedOn w:val="1"/>
     <w:link w:val="7"/>
@@ -2351,7 +2412,7 @@
       <w:spacing w:after="0" w:line="240" w:lineRule="auto"/>
     </w:pPr>
   </w:style>
-  <w:style w:type="paragraph" w:styleId="3">
+  <w:style w:type="paragraph" w:styleId="5">
     <w:name w:val="header"/>
     <w:basedOn w:val="1"/>
     <w:link w:val="6"/>
@@ -2367,14 +2428,14 @@
   </w:style>
   <w:style w:type="character" w:customStyle="1" w:styleId="6">
     <w:name w:val="Header Char"/>
-    <w:basedOn w:val="4"/>
-    <w:link w:val="3"/>
+    <w:basedOn w:val="2"/>
+    <w:link w:val="5"/>
     <w:uiPriority w:val="99"/>
   </w:style>
   <w:style w:type="character" w:customStyle="1" w:styleId="7">
     <w:name w:val="Footer Char"/>
-    <w:basedOn w:val="4"/>
-    <w:link w:val="2"/>
+    <w:basedOn w:val="2"/>
+    <w:link w:val="4"/>
     <w:uiPriority w:val="99"/>
   </w:style>
   <w:style w:type="paragraph" w:styleId="8">

</xml_diff>